<commit_message>
Remove outdated documents and improve links in Module 2; enhance styles and content
</commit_message>
<xml_diff>
--- a/src/assets/docs/modulo-2/Actividad1_formato_2025.docx
+++ b/src/assets/docs/modulo-2/Actividad1_formato_2025.docx
@@ -951,7 +951,55 @@
           <w:sz w:val="24"/>
           <w:szCs w:val="24"/>
         </w:rPr>
-        <w:t xml:space="preserve">Redacta una conclusión, en dos o tres párrafos, que se derive de la elaboración del cuadro comparativo anterior. Guíate con las siguientes preguntas: </w:t>
+        <w:t>Redacta una</w:t>
+      </w:r>
+      <w:r>
+        <w:rPr>
+          <w:rFonts w:ascii="Arial" w:hAnsi="Arial" w:cs="Arial"/>
+          <w:sz w:val="24"/>
+          <w:szCs w:val="24"/>
+        </w:rPr>
+        <w:t>,</w:t>
+      </w:r>
+      <w:r>
+        <w:rPr>
+          <w:rFonts w:ascii="Arial" w:hAnsi="Arial" w:cs="Arial"/>
+          <w:sz w:val="24"/>
+          <w:szCs w:val="24"/>
+        </w:rPr>
+        <w:t xml:space="preserve"> </w:t>
+      </w:r>
+      <w:r>
+        <w:rPr>
+          <w:rFonts w:ascii="Arial" w:hAnsi="Arial" w:cs="Arial"/>
+          <w:sz w:val="24"/>
+          <w:szCs w:val="24"/>
+        </w:rPr>
+        <w:t xml:space="preserve">reflexión </w:t>
+      </w:r>
+      <w:r>
+        <w:rPr>
+          <w:rFonts w:ascii="Arial" w:hAnsi="Arial" w:cs="Arial"/>
+          <w:sz w:val="24"/>
+          <w:szCs w:val="24"/>
+        </w:rPr>
+        <w:t>en tres párrafos, que se derive de la elaboración del cuadro comparativo anterior</w:t>
+      </w:r>
+      <w:r>
+        <w:rPr>
+          <w:rFonts w:ascii="Arial" w:hAnsi="Arial" w:cs="Arial"/>
+          <w:sz w:val="24"/>
+          <w:szCs w:val="24"/>
+        </w:rPr>
+        <w:t xml:space="preserve"> (Arial, 12 puntos, interlineado o 1.5)</w:t>
+      </w:r>
+      <w:r>
+        <w:rPr>
+          <w:rFonts w:ascii="Arial" w:hAnsi="Arial" w:cs="Arial"/>
+          <w:sz w:val="24"/>
+          <w:szCs w:val="24"/>
+        </w:rPr>
+        <w:t xml:space="preserve">. Guíate con las siguientes preguntas: </w:t>
       </w:r>
     </w:p>
     <w:p>
@@ -970,7 +1018,39 @@
           <w:sz w:val="24"/>
           <w:szCs w:val="24"/>
         </w:rPr>
-        <w:t>1. ¿Existe vinculación entre lo planteado en el Sentido y Orientación de tu área, el programa de estudios de tu materia y el Modelo Educativo del Colegio?</w:t>
+        <w:t xml:space="preserve">1. ¿Existe vinculación entre lo planteado en el Sentido y Orientación de tu área, el </w:t>
+      </w:r>
+      <w:r>
+        <w:rPr>
+          <w:rFonts w:ascii="Arial" w:hAnsi="Arial" w:cs="Arial"/>
+          <w:sz w:val="24"/>
+          <w:szCs w:val="24"/>
+        </w:rPr>
+        <w:t>P</w:t>
+      </w:r>
+      <w:r>
+        <w:rPr>
+          <w:rFonts w:ascii="Arial" w:hAnsi="Arial" w:cs="Arial"/>
+          <w:sz w:val="24"/>
+          <w:szCs w:val="24"/>
+        </w:rPr>
+        <w:t xml:space="preserve">rograma de </w:t>
+      </w:r>
+      <w:r>
+        <w:rPr>
+          <w:rFonts w:ascii="Arial" w:hAnsi="Arial" w:cs="Arial"/>
+          <w:sz w:val="24"/>
+          <w:szCs w:val="24"/>
+        </w:rPr>
+        <w:t>E</w:t>
+      </w:r>
+      <w:r>
+        <w:rPr>
+          <w:rFonts w:ascii="Arial" w:hAnsi="Arial" w:cs="Arial"/>
+          <w:sz w:val="24"/>
+          <w:szCs w:val="24"/>
+        </w:rPr>
+        <w:t>studios de tu materia y el Modelo Educativo del Colegio?</w:t>
       </w:r>
     </w:p>
     <w:p>
@@ -989,12 +1069,55 @@
           <w:sz w:val="24"/>
           <w:szCs w:val="24"/>
         </w:rPr>
-        <w:t xml:space="preserve">2. ¿Qué semejanzas y diferencias encuentras entre lo planteado en el documento de Orientación y Sentido del Área y el Programa de Estudios? </w:t>
+        <w:t>2. ¿Qué semejanzas y diferencias encuentras entre lo planteado en el documento de Orientación y Sentido del Área y el Programa de Estudios</w:t>
+      </w:r>
+      <w:r>
+        <w:rPr>
+          <w:rFonts w:ascii="Arial" w:hAnsi="Arial" w:cs="Arial"/>
+          <w:sz w:val="24"/>
+          <w:szCs w:val="24"/>
+        </w:rPr>
+        <w:t xml:space="preserve"> de tu materia</w:t>
+      </w:r>
+      <w:r>
+        <w:rPr>
+          <w:rFonts w:ascii="Arial" w:hAnsi="Arial" w:cs="Arial"/>
+          <w:sz w:val="24"/>
+          <w:szCs w:val="24"/>
+        </w:rPr>
+        <w:t xml:space="preserve">? </w:t>
+      </w:r>
+    </w:p>
+    <w:p>
+      <w:pPr>
+        <w:spacing w:line="240" w:lineRule="auto"/>
+        <w:ind w:left="567"/>
+        <w:rPr>
+          <w:rFonts w:ascii="Arial" w:hAnsi="Arial" w:cs="Arial"/>
+          <w:sz w:val="24"/>
+          <w:szCs w:val="24"/>
+        </w:rPr>
+      </w:pPr>
+      <w:r>
+        <w:rPr>
+          <w:rFonts w:ascii="Arial" w:hAnsi="Arial" w:cs="Arial"/>
+          <w:sz w:val="24"/>
+          <w:szCs w:val="24"/>
+        </w:rPr>
+        <w:t>3. Agrega las referencias en modelo de citación APA 7ª. versión.</w:t>
+      </w:r>
+      <w:r>
+        <w:rPr>
+          <w:rFonts w:ascii="Arial" w:hAnsi="Arial" w:cs="Arial"/>
+          <w:sz w:val="24"/>
+          <w:szCs w:val="24"/>
+        </w:rPr>
+        <w:t xml:space="preserve"> </w:t>
       </w:r>
     </w:p>
     <w:sectPr>
-      <w:headerReference w:type="default" r:id="rId11"/>
-      <w:footerReference w:type="default" r:id="rId12"/>
+      <w:headerReference w:type="default" r:id="rId8"/>
+      <w:footerReference w:type="default" r:id="rId9"/>
       <w:pgSz w:w="15840" w:h="12240" w:orient="landscape"/>
       <w:pgMar w:top="1080" w:right="1440" w:bottom="1080" w:left="1440" w:header="680" w:footer="709" w:gutter="0"/>
       <w:cols w:space="708"/>
@@ -1123,7 +1246,7 @@
         <w:noProof/>
       </w:rPr>
       <w:drawing>
-        <wp:anchor distT="0" distB="0" distL="114300" distR="114300" simplePos="0" relativeHeight="251657728" behindDoc="0" locked="0" layoutInCell="1" allowOverlap="1" wp14:anchorId="13A01DD8" wp14:editId="59082418">
+        <wp:anchor distT="0" distB="0" distL="114300" distR="114300" simplePos="0" relativeHeight="251657728" behindDoc="0" locked="0" layoutInCell="1" allowOverlap="1" wp14:anchorId="13A01DD8" wp14:editId="1AB61915">
           <wp:simplePos x="0" y="0"/>
           <wp:positionH relativeFrom="margin">
             <wp:posOffset>-901065</wp:posOffset>
@@ -2537,318 +2660,10 @@
 <b:Sources xmlns:b="http://schemas.openxmlformats.org/officeDocument/2006/bibliography" xmlns="http://schemas.openxmlformats.org/officeDocument/2006/bibliography" SelectedStyle="\APASixthEditionOfficeOnline.xsl" StyleName="APA" Version="6"/>
 </file>
 
-<file path=customXml/item2.xml><?xml version="1.0" encoding="utf-8"?>
-<ct:contentTypeSchema xmlns:ct="http://schemas.microsoft.com/office/2006/metadata/contentType" xmlns:ma="http://schemas.microsoft.com/office/2006/metadata/properties/metaAttributes" ct:_="" ma:_="" ma:contentTypeName="Documento" ma:contentTypeID="0x0101003AE3F3D86E0AB74EAADE43BAE6A8543D" ma:contentTypeVersion="17" ma:contentTypeDescription="Crear nuevo documento." ma:contentTypeScope="" ma:versionID="6b2a162157c5602357a1615e7af4ad8c">
-  <xsd:schema xmlns:xsd="http://www.w3.org/2001/XMLSchema" xmlns:xs="http://www.w3.org/2001/XMLSchema" xmlns:p="http://schemas.microsoft.com/office/2006/metadata/properties" xmlns:ns3="79fb12cf-7954-4323-bc8a-9665df8abc17" xmlns:ns4="de73e994-1c01-4efa-b08e-358eb0356a27" targetNamespace="http://schemas.microsoft.com/office/2006/metadata/properties" ma:root="true" ma:fieldsID="f2b506f0026a8f555ff93dec2cdad9ff" ns3:_="" ns4:_="">
-    <xsd:import namespace="79fb12cf-7954-4323-bc8a-9665df8abc17"/>
-    <xsd:import namespace="de73e994-1c01-4efa-b08e-358eb0356a27"/>
-    <xsd:element name="properties">
-      <xsd:complexType>
-        <xsd:sequence>
-          <xsd:element name="documentManagement">
-            <xsd:complexType>
-              <xsd:all>
-                <xsd:element ref="ns3:SharedWithUsers" minOccurs="0"/>
-                <xsd:element ref="ns3:SharedWithDetails" minOccurs="0"/>
-                <xsd:element ref="ns3:SharingHintHash" minOccurs="0"/>
-                <xsd:element ref="ns4:MediaServiceMetadata" minOccurs="0"/>
-                <xsd:element ref="ns4:MediaServiceFastMetadata" minOccurs="0"/>
-                <xsd:element ref="ns4:MediaServiceDateTaken" minOccurs="0"/>
-                <xsd:element ref="ns4:MediaServiceAutoTags" minOccurs="0"/>
-                <xsd:element ref="ns4:MediaServiceOCR" minOccurs="0"/>
-                <xsd:element ref="ns4:MediaServiceGenerationTime" minOccurs="0"/>
-                <xsd:element ref="ns4:MediaServiceEventHashCode" minOccurs="0"/>
-                <xsd:element ref="ns4:MediaServiceAutoKeyPoints" minOccurs="0"/>
-                <xsd:element ref="ns4:MediaServiceKeyPoints" minOccurs="0"/>
-                <xsd:element ref="ns4:MediaLengthInSeconds" minOccurs="0"/>
-                <xsd:element ref="ns4:_activity" minOccurs="0"/>
-                <xsd:element ref="ns4:MediaServiceObjectDetectorVersions" minOccurs="0"/>
-                <xsd:element ref="ns4:MediaServiceSearchProperties" minOccurs="0"/>
-                <xsd:element ref="ns4:MediaServiceSystemTags" minOccurs="0"/>
-              </xsd:all>
-            </xsd:complexType>
-          </xsd:element>
-        </xsd:sequence>
-      </xsd:complexType>
-    </xsd:element>
-  </xsd:schema>
-  <xsd:schema xmlns:xsd="http://www.w3.org/2001/XMLSchema" xmlns:xs="http://www.w3.org/2001/XMLSchema" xmlns:dms="http://schemas.microsoft.com/office/2006/documentManagement/types" xmlns:pc="http://schemas.microsoft.com/office/infopath/2007/PartnerControls" targetNamespace="79fb12cf-7954-4323-bc8a-9665df8abc17" elementFormDefault="qualified">
-    <xsd:import namespace="http://schemas.microsoft.com/office/2006/documentManagement/types"/>
-    <xsd:import namespace="http://schemas.microsoft.com/office/infopath/2007/PartnerControls"/>
-    <xsd:element name="SharedWithUsers" ma:index="8" nillable="true" ma:displayName="Compartido con" ma:description="" ma:internalName="SharedWithUsers" ma:readOnly="true">
-      <xsd:complexType>
-        <xsd:complexContent>
-          <xsd:extension base="dms:UserMulti">
-            <xsd:sequence>
-              <xsd:element name="UserInfo" minOccurs="0" maxOccurs="unbounded">
-                <xsd:complexType>
-                  <xsd:sequence>
-                    <xsd:element name="DisplayName" type="xsd:string" minOccurs="0"/>
-                    <xsd:element name="AccountId" type="dms:UserId" minOccurs="0" nillable="true"/>
-                    <xsd:element name="AccountType" type="xsd:string" minOccurs="0"/>
-                  </xsd:sequence>
-                </xsd:complexType>
-              </xsd:element>
-            </xsd:sequence>
-          </xsd:extension>
-        </xsd:complexContent>
-      </xsd:complexType>
-    </xsd:element>
-    <xsd:element name="SharedWithDetails" ma:index="9" nillable="true" ma:displayName="Detalles de uso compartido" ma:description="" ma:internalName="SharedWithDetails" ma:readOnly="true">
-      <xsd:simpleType>
-        <xsd:restriction base="dms:Note">
-          <xsd:maxLength value="255"/>
-        </xsd:restriction>
-      </xsd:simpleType>
-    </xsd:element>
-    <xsd:element name="SharingHintHash" ma:index="10" nillable="true" ma:displayName="Hash de la sugerencia para compartir" ma:description="" ma:internalName="SharingHintHash" ma:readOnly="true">
-      <xsd:simpleType>
-        <xsd:restriction base="dms:Text"/>
-      </xsd:simpleType>
-    </xsd:element>
-  </xsd:schema>
-  <xsd:schema xmlns:xsd="http://www.w3.org/2001/XMLSchema" xmlns:xs="http://www.w3.org/2001/XMLSchema" xmlns:dms="http://schemas.microsoft.com/office/2006/documentManagement/types" xmlns:pc="http://schemas.microsoft.com/office/infopath/2007/PartnerControls" targetNamespace="de73e994-1c01-4efa-b08e-358eb0356a27" elementFormDefault="qualified">
-    <xsd:import namespace="http://schemas.microsoft.com/office/2006/documentManagement/types"/>
-    <xsd:import namespace="http://schemas.microsoft.com/office/infopath/2007/PartnerControls"/>
-    <xsd:element name="MediaServiceMetadata" ma:index="11" nillable="true" ma:displayName="MediaServiceMetadata" ma:hidden="true" ma:internalName="MediaServiceMetadata" ma:readOnly="true">
-      <xsd:simpleType>
-        <xsd:restriction base="dms:Note"/>
-      </xsd:simpleType>
-    </xsd:element>
-    <xsd:element name="MediaServiceFastMetadata" ma:index="12" nillable="true" ma:displayName="MediaServiceFastMetadata" ma:hidden="true" ma:internalName="MediaServiceFastMetadata" ma:readOnly="true">
-      <xsd:simpleType>
-        <xsd:restriction base="dms:Note"/>
-      </xsd:simpleType>
-    </xsd:element>
-    <xsd:element name="MediaServiceDateTaken" ma:index="13" nillable="true" ma:displayName="MediaServiceDateTaken" ma:hidden="true" ma:internalName="MediaServiceDateTaken" ma:readOnly="true">
-      <xsd:simpleType>
-        <xsd:restriction base="dms:Text"/>
-      </xsd:simpleType>
-    </xsd:element>
-    <xsd:element name="MediaServiceAutoTags" ma:index="14" nillable="true" ma:displayName="Tags" ma:internalName="MediaServiceAutoTags" ma:readOnly="true">
-      <xsd:simpleType>
-        <xsd:restriction base="dms:Text"/>
-      </xsd:simpleType>
-    </xsd:element>
-    <xsd:element name="MediaServiceOCR" ma:index="15" nillable="true" ma:displayName="Extracted Text" ma:internalName="MediaServiceOCR" ma:readOnly="true">
-      <xsd:simpleType>
-        <xsd:restriction base="dms:Note">
-          <xsd:maxLength value="255"/>
-        </xsd:restriction>
-      </xsd:simpleType>
-    </xsd:element>
-    <xsd:element name="MediaServiceGenerationTime" ma:index="16" nillable="true" ma:displayName="MediaServiceGenerationTime" ma:hidden="true" ma:internalName="MediaServiceGenerationTime" ma:readOnly="true">
-      <xsd:simpleType>
-        <xsd:restriction base="dms:Text"/>
-      </xsd:simpleType>
-    </xsd:element>
-    <xsd:element name="MediaServiceEventHashCode" ma:index="17" nillable="true" ma:displayName="MediaServiceEventHashCode" ma:hidden="true" ma:internalName="MediaServiceEventHashCode" ma:readOnly="true">
-      <xsd:simpleType>
-        <xsd:restriction base="dms:Text"/>
-      </xsd:simpleType>
-    </xsd:element>
-    <xsd:element name="MediaServiceAutoKeyPoints" ma:index="18" nillable="true" ma:displayName="MediaServiceAutoKeyPoints" ma:hidden="true" ma:internalName="MediaServiceAutoKeyPoints" ma:readOnly="true">
-      <xsd:simpleType>
-        <xsd:restriction base="dms:Note"/>
-      </xsd:simpleType>
-    </xsd:element>
-    <xsd:element name="MediaServiceKeyPoints" ma:index="19" nillable="true" ma:displayName="KeyPoints" ma:internalName="MediaServiceKeyPoints" ma:readOnly="true">
-      <xsd:simpleType>
-        <xsd:restriction base="dms:Note">
-          <xsd:maxLength value="255"/>
-        </xsd:restriction>
-      </xsd:simpleType>
-    </xsd:element>
-    <xsd:element name="MediaLengthInSeconds" ma:index="20" nillable="true" ma:displayName="Length (seconds)" ma:internalName="MediaLengthInSeconds" ma:readOnly="true">
-      <xsd:simpleType>
-        <xsd:restriction base="dms:Unknown"/>
-      </xsd:simpleType>
-    </xsd:element>
-    <xsd:element name="_activity" ma:index="21" nillable="true" ma:displayName="_activity" ma:hidden="true" ma:internalName="_activity">
-      <xsd:simpleType>
-        <xsd:restriction base="dms:Note"/>
-      </xsd:simpleType>
-    </xsd:element>
-    <xsd:element name="MediaServiceObjectDetectorVersions" ma:index="22" nillable="true" ma:displayName="MediaServiceObjectDetectorVersions" ma:hidden="true" ma:indexed="true" ma:internalName="MediaServiceObjectDetectorVersions" ma:readOnly="true">
-      <xsd:simpleType>
-        <xsd:restriction base="dms:Text"/>
-      </xsd:simpleType>
-    </xsd:element>
-    <xsd:element name="MediaServiceSearchProperties" ma:index="23" nillable="true" ma:displayName="MediaServiceSearchProperties" ma:hidden="true" ma:internalName="MediaServiceSearchProperties" ma:readOnly="true">
-      <xsd:simpleType>
-        <xsd:restriction base="dms:Note"/>
-      </xsd:simpleType>
-    </xsd:element>
-    <xsd:element name="MediaServiceSystemTags" ma:index="24" nillable="true" ma:displayName="MediaServiceSystemTags" ma:hidden="true" ma:internalName="MediaServiceSystemTags" ma:readOnly="true">
-      <xsd:simpleType>
-        <xsd:restriction base="dms:Note"/>
-      </xsd:simpleType>
-    </xsd:element>
-  </xsd:schema>
-  <xsd:schema xmlns="http://schemas.openxmlformats.org/package/2006/metadata/core-properties" xmlns:xsd="http://www.w3.org/2001/XMLSchema" xmlns:xsi="http://www.w3.org/2001/XMLSchema-instance" xmlns:dc="http://purl.org/dc/elements/1.1/" xmlns:dcterms="http://purl.org/dc/terms/" xmlns:odoc="http://schemas.microsoft.com/internal/obd" targetNamespace="http://schemas.openxmlformats.org/package/2006/metadata/core-properties" elementFormDefault="qualified" attributeFormDefault="unqualified" blockDefault="#all">
-    <xsd:import namespace="http://purl.org/dc/elements/1.1/" schemaLocation="http://dublincore.org/schemas/xmls/qdc/2003/04/02/dc.xsd"/>
-    <xsd:import namespace="http://purl.org/dc/terms/" schemaLocation="http://dublincore.org/schemas/xmls/qdc/2003/04/02/dcterms.xsd"/>
-    <xsd:element name="coreProperties" type="CT_coreProperties"/>
-    <xsd:complexType name="CT_coreProperties">
-      <xsd:all>
-        <xsd:element ref="dc:creator" minOccurs="0" maxOccurs="1"/>
-        <xsd:element ref="dcterms:created" minOccurs="0" maxOccurs="1"/>
-        <xsd:element ref="dc:identifier" minOccurs="0" maxOccurs="1"/>
-        <xsd:element name="contentType" minOccurs="0" maxOccurs="1" type="xsd:string" ma:index="0" ma:displayName="Tipo de contenido"/>
-        <xsd:element ref="dc:title" minOccurs="0" maxOccurs="1" ma:index="4" ma:displayName="Título"/>
-        <xsd:element ref="dc:subject" minOccurs="0" maxOccurs="1"/>
-        <xsd:element ref="dc:description" minOccurs="0" maxOccurs="1"/>
-        <xsd:element name="keywords" minOccurs="0" maxOccurs="1" type="xsd:string"/>
-        <xsd:element ref="dc:language" minOccurs="0" maxOccurs="1"/>
-        <xsd:element name="category" minOccurs="0" maxOccurs="1" type="xsd:string"/>
-        <xsd:element name="version" minOccurs="0" maxOccurs="1" type="xsd:string"/>
-        <xsd:element name="revision" minOccurs="0" maxOccurs="1" type="xsd:string">
-          <xsd:annotation>
-            <xsd:documentation>
-                        This value indicates the number of saves or revisions. The application is responsible for updating this value after each revision.
-                    </xsd:documentation>
-          </xsd:annotation>
-        </xsd:element>
-        <xsd:element name="lastModifiedBy" minOccurs="0" maxOccurs="1" type="xsd:string"/>
-        <xsd:element ref="dcterms:modified" minOccurs="0" maxOccurs="1"/>
-        <xsd:element name="contentStatus" minOccurs="0" maxOccurs="1" type="xsd:string"/>
-      </xsd:all>
-    </xsd:complexType>
-  </xsd:schema>
-  <xs:schema xmlns:pc="http://schemas.microsoft.com/office/infopath/2007/PartnerControls" xmlns:xs="http://www.w3.org/2001/XMLSchema" targetNamespace="http://schemas.microsoft.com/office/infopath/2007/PartnerControls" elementFormDefault="qualified" attributeFormDefault="unqualified">
-    <xs:element name="Person">
-      <xs:complexType>
-        <xs:sequence>
-          <xs:element ref="pc:DisplayName" minOccurs="0"/>
-          <xs:element ref="pc:AccountId" minOccurs="0"/>
-          <xs:element ref="pc:AccountType" minOccurs="0"/>
-        </xs:sequence>
-      </xs:complexType>
-    </xs:element>
-    <xs:element name="DisplayName" type="xs:string"/>
-    <xs:element name="AccountId" type="xs:string"/>
-    <xs:element name="AccountType" type="xs:string"/>
-    <xs:element name="BDCAssociatedEntity">
-      <xs:complexType>
-        <xs:sequence>
-          <xs:element ref="pc:BDCEntity" minOccurs="0" maxOccurs="unbounded"/>
-        </xs:sequence>
-        <xs:attribute ref="pc:EntityNamespace"/>
-        <xs:attribute ref="pc:EntityName"/>
-        <xs:attribute ref="pc:SystemInstanceName"/>
-        <xs:attribute ref="pc:AssociationName"/>
-      </xs:complexType>
-    </xs:element>
-    <xs:attribute name="EntityNamespace" type="xs:string"/>
-    <xs:attribute name="EntityName" type="xs:string"/>
-    <xs:attribute name="SystemInstanceName" type="xs:string"/>
-    <xs:attribute name="AssociationName" type="xs:string"/>
-    <xs:element name="BDCEntity">
-      <xs:complexType>
-        <xs:sequence>
-          <xs:element ref="pc:EntityDisplayName" minOccurs="0"/>
-          <xs:element ref="pc:EntityInstanceReference" minOccurs="0"/>
-          <xs:element ref="pc:EntityId1" minOccurs="0"/>
-          <xs:element ref="pc:EntityId2" minOccurs="0"/>
-          <xs:element ref="pc:EntityId3" minOccurs="0"/>
-          <xs:element ref="pc:EntityId4" minOccurs="0"/>
-          <xs:element ref="pc:EntityId5" minOccurs="0"/>
-        </xs:sequence>
-      </xs:complexType>
-    </xs:element>
-    <xs:element name="EntityDisplayName" type="xs:string"/>
-    <xs:element name="EntityInstanceReference" type="xs:string"/>
-    <xs:element name="EntityId1" type="xs:string"/>
-    <xs:element name="EntityId2" type="xs:string"/>
-    <xs:element name="EntityId3" type="xs:string"/>
-    <xs:element name="EntityId4" type="xs:string"/>
-    <xs:element name="EntityId5" type="xs:string"/>
-    <xs:element name="Terms">
-      <xs:complexType>
-        <xs:sequence>
-          <xs:element ref="pc:TermInfo" minOccurs="0" maxOccurs="unbounded"/>
-        </xs:sequence>
-      </xs:complexType>
-    </xs:element>
-    <xs:element name="TermInfo">
-      <xs:complexType>
-        <xs:sequence>
-          <xs:element ref="pc:TermName" minOccurs="0"/>
-          <xs:element ref="pc:TermId" minOccurs="0"/>
-        </xs:sequence>
-      </xs:complexType>
-    </xs:element>
-    <xs:element name="TermName" type="xs:string"/>
-    <xs:element name="TermId" type="xs:string"/>
-  </xs:schema>
-</ct:contentTypeSchema>
-</file>
-
-<file path=customXml/item3.xml><?xml version="1.0" encoding="utf-8"?>
-<?mso-contentType ?>
-<FormTemplates xmlns="http://schemas.microsoft.com/sharepoint/v3/contenttype/forms">
-  <Display>DocumentLibraryForm</Display>
-  <Edit>DocumentLibraryForm</Edit>
-  <New>DocumentLibraryForm</New>
-</FormTemplates>
-</file>
-
-<file path=customXml/item4.xml><?xml version="1.0" encoding="utf-8"?>
-<p:properties xmlns:p="http://schemas.microsoft.com/office/2006/metadata/properties" xmlns:xsi="http://www.w3.org/2001/XMLSchema-instance" xmlns:pc="http://schemas.microsoft.com/office/infopath/2007/PartnerControls">
-  <documentManagement>
-    <_activity xmlns="de73e994-1c01-4efa-b08e-358eb0356a27" xsi:nil="true"/>
-  </documentManagement>
-</p:properties>
-</file>
-
 <file path=customXml/itemProps1.xml><?xml version="1.0" encoding="utf-8"?>
 <ds:datastoreItem xmlns:ds="http://schemas.openxmlformats.org/officeDocument/2006/customXml" ds:itemID="{D1A39C90-0655-4EEC-8D16-EC5D3040D40A}">
   <ds:schemaRefs>
     <ds:schemaRef ds:uri="http://schemas.openxmlformats.org/officeDocument/2006/bibliography"/>
   </ds:schemaRefs>
 </ds:datastoreItem>
-</file>
-
-<file path=customXml/itemProps2.xml><?xml version="1.0" encoding="utf-8"?>
-<ds:datastoreItem xmlns:ds="http://schemas.openxmlformats.org/officeDocument/2006/customXml" ds:itemID="{353FB428-2D5F-4557-8BEA-E482EA2D4C05}">
-  <ds:schemaRefs>
-    <ds:schemaRef ds:uri="http://schemas.microsoft.com/office/2006/metadata/contentType"/>
-    <ds:schemaRef ds:uri="http://schemas.microsoft.com/office/2006/metadata/properties/metaAttributes"/>
-    <ds:schemaRef ds:uri="http://www.w3.org/2001/XMLSchema"/>
-    <ds:schemaRef ds:uri="http://schemas.microsoft.com/office/2006/metadata/properties"/>
-    <ds:schemaRef ds:uri="79fb12cf-7954-4323-bc8a-9665df8abc17"/>
-    <ds:schemaRef ds:uri="de73e994-1c01-4efa-b08e-358eb0356a27"/>
-    <ds:schemaRef ds:uri="http://schemas.microsoft.com/office/2006/documentManagement/types"/>
-    <ds:schemaRef ds:uri="http://schemas.microsoft.com/office/infopath/2007/PartnerControls"/>
-    <ds:schemaRef ds:uri="http://schemas.openxmlformats.org/package/2006/metadata/core-properties"/>
-    <ds:schemaRef ds:uri="http://purl.org/dc/elements/1.1/"/>
-    <ds:schemaRef ds:uri="http://purl.org/dc/terms/"/>
-    <ds:schemaRef ds:uri="http://schemas.microsoft.com/internal/obd"/>
-  </ds:schemaRefs>
-</ds:datastoreItem>
-</file>
-
-<file path=customXml/itemProps3.xml><?xml version="1.0" encoding="utf-8"?>
-<ds:datastoreItem xmlns:ds="http://schemas.openxmlformats.org/officeDocument/2006/customXml" ds:itemID="{358CC743-78C2-4195-8A95-3375673B60EC}">
-  <ds:schemaRefs>
-    <ds:schemaRef ds:uri="http://schemas.microsoft.com/sharepoint/v3/contenttype/forms"/>
-  </ds:schemaRefs>
-</ds:datastoreItem>
-</file>
-
-<file path=customXml/itemProps4.xml><?xml version="1.0" encoding="utf-8"?>
-<ds:datastoreItem xmlns:ds="http://schemas.openxmlformats.org/officeDocument/2006/customXml" ds:itemID="{0E3978EA-6500-4D9F-8CAB-4CF1B6DED4FD}">
-  <ds:schemaRefs>
-    <ds:schemaRef ds:uri="http://purl.org/dc/elements/1.1/"/>
-    <ds:schemaRef ds:uri="http://www.w3.org/XML/1998/namespace"/>
-    <ds:schemaRef ds:uri="http://purl.org/dc/dcmitype/"/>
-    <ds:schemaRef ds:uri="http://schemas.microsoft.com/office/2006/metadata/properties"/>
-    <ds:schemaRef ds:uri="http://schemas.microsoft.com/office/2006/documentManagement/types"/>
-    <ds:schemaRef ds:uri="http://schemas.openxmlformats.org/package/2006/metadata/core-properties"/>
-    <ds:schemaRef ds:uri="http://schemas.microsoft.com/office/infopath/2007/PartnerControls"/>
-    <ds:schemaRef ds:uri="de73e994-1c01-4efa-b08e-358eb0356a27"/>
-    <ds:schemaRef ds:uri="79fb12cf-7954-4323-bc8a-9665df8abc17"/>
-    <ds:schemaRef ds:uri="http://purl.org/dc/terms/"/>
-  </ds:schemaRefs>
-</ds:datastoreItem>
 </file>
</xml_diff>